<commit_message>
Updated details on initial operators list
</commit_message>
<xml_diff>
--- a/whitepaper_v1.0.docx
+++ b/whitepaper_v1.0.docx
@@ -51,47 +51,25 @@
     </w:p>
     <w:p>
       <w:r>
-        <w:t xml:space="preserve">(A) </w:t>
-      </w:r>
-      <w:proofErr w:type="gramStart"/>
-      <w:r>
-        <w:t>d</w:t>
-      </w:r>
-      <w:proofErr w:type="gramEnd"/>
-      <w:r>
-        <w:t>/u [ 1|=2, 2|=3]</w:t>
+        <w:t>(A) d/u [ 1|=2, 2|=3]</w:t>
       </w:r>
     </w:p>
     <w:p>
       <w:r>
         <w:tab/>
-      </w:r>
-      <w:proofErr w:type="gramStart"/>
-      <w:r>
-        <w:t>d</w:t>
-      </w:r>
-      <w:proofErr w:type="gramEnd"/>
-      <w:r>
-        <w:t>: directed</w:t>
+        <w:t>d: directed</w:t>
       </w:r>
     </w:p>
     <w:p>
       <w:r>
         <w:tab/>
-      </w:r>
-      <w:proofErr w:type="gramStart"/>
-      <w:r>
-        <w:t>u</w:t>
-      </w:r>
-      <w:proofErr w:type="gramEnd"/>
-      <w:r>
-        <w:t>: undirected</w:t>
+        <w:t>u: undirected</w:t>
       </w:r>
     </w:p>
     <w:p>
       <w:r>
         <w:tab/>
-        <w:t>|= 2 way edge</w:t>
+        <w:t>= 2 way edge, directed</w:t>
       </w:r>
     </w:p>
     <w:p>
@@ -99,24 +77,21 @@
         <w:ind w:firstLine="720"/>
       </w:pPr>
       <w:r>
-        <w:t xml:space="preserve">- </w:t>
-      </w:r>
-      <w:r>
-        <w:t>1 way edge</w:t>
+        <w:t>- 1 way edge</w:t>
+      </w:r>
+    </w:p>
+    <w:p>
+      <w:pPr>
+        <w:ind w:firstLine="720"/>
+      </w:pPr>
+      <w:r>
+        <w:t>-- undirected</w:t>
       </w:r>
     </w:p>
     <w:p/>
     <w:p>
       <w:r>
-        <w:t xml:space="preserve">(B) </w:t>
-      </w:r>
-      <w:proofErr w:type="gramStart"/>
-      <w:r>
-        <w:t>fully</w:t>
-      </w:r>
-      <w:proofErr w:type="gramEnd"/>
-      <w:r>
-        <w:t xml:space="preserve"> connected graph with 3 nodes: 1, 2, 3,4</w:t>
+        <w:t>(B) fully connected graph with 3 nodes: 1, 2, 3,4</w:t>
       </w:r>
     </w:p>
     <w:p>
@@ -139,11 +114,9 @@
         </w:rPr>
         <w:t>1,3</w:t>
       </w:r>
-      <w:proofErr w:type="gramStart"/>
       <w:r>
         <w:t>,[</w:t>
       </w:r>
-      <w:proofErr w:type="gramEnd"/>
       <w:r>
         <w:rPr>
           <w:color w:val="3366FF"/>
@@ -160,10 +133,7 @@
         <w:t>1,2,3</w:t>
       </w:r>
       <w:r>
-        <w:t>]]</w:t>
-      </w:r>
-      <w:r>
-        <w:t>,</w:t>
+        <w:t>]],</w:t>
       </w:r>
       <w:r>
         <w:rPr>
@@ -198,13 +168,8 @@
           <w:numId w:val="3"/>
         </w:numPr>
       </w:pPr>
-      <w:proofErr w:type="gramStart"/>
-      <w:r>
-        <w:t>d</w:t>
-      </w:r>
-      <w:proofErr w:type="gramEnd"/>
-      <w:r>
-        <w:t>/u (directed/undirected) (mutable?)</w:t>
+      <w:r>
+        <w:t>d/u (directed/undirected) (mutable?)</w:t>
       </w:r>
     </w:p>
     <w:p>
@@ -215,13 +180,8 @@
           <w:numId w:val="3"/>
         </w:numPr>
       </w:pPr>
-      <w:proofErr w:type="gramStart"/>
-      <w:r>
-        <w:t>number</w:t>
-      </w:r>
-      <w:proofErr w:type="gramEnd"/>
-      <w:r>
-        <w:t xml:space="preserve"> of nodes</w:t>
+      <w:r>
+        <w:t>number of nodes</w:t>
       </w:r>
     </w:p>
     <w:p>
@@ -232,13 +192,8 @@
           <w:numId w:val="3"/>
         </w:numPr>
       </w:pPr>
-      <w:proofErr w:type="gramStart"/>
-      <w:r>
-        <w:t>number</w:t>
-      </w:r>
-      <w:proofErr w:type="gramEnd"/>
-      <w:r>
-        <w:t xml:space="preserve"> of edges</w:t>
+      <w:r>
+        <w:t>number of edges</w:t>
       </w:r>
     </w:p>
     <w:p>
@@ -250,10 +205,7 @@
         </w:numPr>
       </w:pPr>
       <w:r>
-        <w:t>Adjacency list</w:t>
-      </w:r>
-      <w:r>
-        <w:t xml:space="preserve"> (out-degree related)</w:t>
+        <w:t>Adjacency list (out-degree related)</w:t>
       </w:r>
     </w:p>
     <w:p>
@@ -301,10 +253,7 @@
         </w:numPr>
       </w:pPr>
       <w:r>
-        <w:t>Distance in hops</w:t>
-      </w:r>
-      <w:r>
-        <w:t xml:space="preserve"> (path exists)</w:t>
+        <w:t>Distance in hops (path exists)</w:t>
       </w:r>
     </w:p>
     <w:p>
@@ -315,13 +264,8 @@
           <w:numId w:val="3"/>
         </w:numPr>
       </w:pPr>
-      <w:proofErr w:type="spellStart"/>
-      <w:r>
-        <w:t>Dfs</w:t>
-      </w:r>
-      <w:proofErr w:type="spellEnd"/>
-      <w:r>
-        <w:t xml:space="preserve"> tree</w:t>
+      <w:r>
+        <w:t>Dfs tree</w:t>
       </w:r>
     </w:p>
     <w:p>
@@ -332,13 +276,8 @@
           <w:numId w:val="3"/>
         </w:numPr>
       </w:pPr>
-      <w:proofErr w:type="spellStart"/>
-      <w:r>
-        <w:t>Bfs</w:t>
-      </w:r>
-      <w:proofErr w:type="spellEnd"/>
-      <w:r>
-        <w:t xml:space="preserve"> tree</w:t>
+      <w:r>
+        <w:t>Bfs tree</w:t>
       </w:r>
     </w:p>
     <w:p>
@@ -361,13 +300,8 @@
           <w:numId w:val="3"/>
         </w:numPr>
       </w:pPr>
-      <w:proofErr w:type="gramStart"/>
-      <w:r>
-        <w:t>cluster</w:t>
-      </w:r>
-      <w:proofErr w:type="gramEnd"/>
-      <w:r>
-        <w:t xml:space="preserve"> based on user-input function</w:t>
+      <w:r>
+        <w:t>cluster based on user-input function</w:t>
       </w:r>
     </w:p>
     <w:p>
@@ -376,23 +310,7 @@
         <w:ind w:left="1440"/>
       </w:pPr>
       <w:r>
-        <w:t>EX</w:t>
-      </w:r>
-      <w:proofErr w:type="gramStart"/>
-      <w:r>
-        <w:t>.:</w:t>
-      </w:r>
-      <w:proofErr w:type="gramEnd"/>
-      <w:r>
-        <w:t xml:space="preserve"> cluster(</w:t>
-      </w:r>
-      <w:proofErr w:type="spellStart"/>
-      <w:r>
-        <w:t>pathExists</w:t>
-      </w:r>
-      <w:proofErr w:type="spellEnd"/>
-      <w:r>
-        <w:t>(node1,node2))</w:t>
+        <w:t>EX.: cluster(pathExists(node1,node2))</w:t>
       </w:r>
     </w:p>
     <w:p>
@@ -403,13 +321,8 @@
           <w:numId w:val="3"/>
         </w:numPr>
       </w:pPr>
-      <w:proofErr w:type="gramStart"/>
-      <w:r>
-        <w:t>merge</w:t>
-      </w:r>
-      <w:proofErr w:type="gramEnd"/>
-      <w:r>
-        <w:t xml:space="preserve"> (merge 2 nodes/merge 2 edges)</w:t>
+      <w:r>
+        <w:t>merge (merge 2 nodes/merge 2 edges)</w:t>
       </w:r>
     </w:p>
     <w:p>
@@ -417,13 +330,8 @@
         <w:pStyle w:val="ListParagraph"/>
         <w:ind w:left="1440"/>
       </w:pPr>
-      <w:proofErr w:type="gramStart"/>
-      <w:r>
-        <w:t>merge</w:t>
-      </w:r>
-      <w:proofErr w:type="gramEnd"/>
-      <w:r>
-        <w:t>(lambda1(nodes), lambda2(edges))</w:t>
+      <w:r>
+        <w:t>merge(lambda1(nodes), lambda2(edges))</w:t>
       </w:r>
     </w:p>
     <w:p>
@@ -434,13 +342,8 @@
           <w:numId w:val="3"/>
         </w:numPr>
       </w:pPr>
-      <w:proofErr w:type="gramStart"/>
-      <w:r>
-        <w:t>block</w:t>
-      </w:r>
-      <w:proofErr w:type="gramEnd"/>
-      <w:r>
-        <w:t xml:space="preserve"> [edge between 2 nodes =&gt; the two nodes cannot connect]]</w:t>
+      <w:r>
+        <w:t>block [edge between 2 nodes =&gt; the two nodes cannot connect]]</w:t>
       </w:r>
     </w:p>
     <w:p>
@@ -493,13 +396,8 @@
           <w:numId w:val="5"/>
         </w:numPr>
       </w:pPr>
-      <w:proofErr w:type="gramStart"/>
-      <w:r>
-        <w:t>associative</w:t>
-      </w:r>
-      <w:proofErr w:type="gramEnd"/>
-      <w:r>
-        <w:t xml:space="preserve"> array (user-specified)</w:t>
+      <w:r>
+        <w:t>associative array (user-specified)</w:t>
       </w:r>
     </w:p>
     <w:p>
@@ -511,23 +409,7 @@
         </w:numPr>
       </w:pPr>
       <w:r>
-        <w:t xml:space="preserve">Ex. </w:t>
-      </w:r>
-      <w:proofErr w:type="gramStart"/>
-      <w:r>
-        <w:t>Property[</w:t>
-      </w:r>
-      <w:proofErr w:type="gramEnd"/>
-      <w:r>
-        <w:t xml:space="preserve">‘name’] = </w:t>
-      </w:r>
-      <w:proofErr w:type="spellStart"/>
-      <w:r>
-        <w:t>val</w:t>
-      </w:r>
-      <w:proofErr w:type="spellEnd"/>
-      <w:r>
-        <w:t xml:space="preserve"> </w:t>
+        <w:t xml:space="preserve">Ex. Property[‘name’] = val </w:t>
       </w:r>
     </w:p>
     <w:p>
@@ -550,13 +432,8 @@
           <w:numId w:val="5"/>
         </w:numPr>
       </w:pPr>
-      <w:proofErr w:type="gramStart"/>
-      <w:r>
-        <w:t>values</w:t>
-      </w:r>
-      <w:proofErr w:type="gramEnd"/>
-      <w:r>
-        <w:t xml:space="preserve"> always strings(?).</w:t>
+      <w:r>
+        <w:t>values always strings(?).</w:t>
       </w:r>
     </w:p>
     <w:p>
@@ -592,7 +469,7 @@
         </w:numPr>
       </w:pPr>
       <w:r>
-        <w:t>List of graph ids (graphs to which it belongs to it)</w:t>
+        <w:t xml:space="preserve">List of graph ids (graphs to which it belongs to it) </w:t>
       </w:r>
     </w:p>
     <w:p/>
@@ -610,103 +487,80 @@
         </w:numPr>
       </w:pPr>
       <w:r>
-        <w:t>Id (?)</w:t>
+        <w:t>Id (GraphId + NodePair)</w:t>
+      </w:r>
+    </w:p>
+    <w:p>
+      <w:pPr>
+        <w:pStyle w:val="ListParagraph"/>
+        <w:numPr>
+          <w:ilvl w:val="0"/>
+          <w:numId w:val="6"/>
+        </w:numPr>
+      </w:pPr>
+      <w:r>
+        <w:lastRenderedPageBreak/>
+        <w:t>graph id</w:t>
+      </w:r>
+    </w:p>
+    <w:p>
+      <w:pPr>
+        <w:pStyle w:val="ListParagraph"/>
+        <w:numPr>
+          <w:ilvl w:val="0"/>
+          <w:numId w:val="6"/>
+        </w:numPr>
+      </w:pPr>
+      <w:r>
+        <w:t>associative array (user-specified)</w:t>
+      </w:r>
+    </w:p>
+    <w:p>
+      <w:pPr>
+        <w:pStyle w:val="ListParagraph"/>
+        <w:numPr>
+          <w:ilvl w:val="1"/>
+          <w:numId w:val="6"/>
+        </w:numPr>
+      </w:pPr>
+      <w:r>
+        <w:t>Ex. Property[‘type’], Property[‘weight’]</w:t>
+      </w:r>
+    </w:p>
+    <w:p/>
+    <w:p>
+      <w:r>
+        <w:t xml:space="preserve">Operators </w:t>
+      </w:r>
+    </w:p>
+    <w:p/>
+    <w:p>
+      <w:r>
+        <w:t>‘-‘  single direction</w:t>
+      </w:r>
+    </w:p>
+    <w:p>
+      <w:r>
+        <w:t>‘=’ bothways directed</w:t>
+      </w:r>
+    </w:p>
+    <w:p>
+      <w:r>
+        <w:t>Add node to graph -  graphid = graphid+node</w:t>
+      </w:r>
+    </w:p>
+    <w:p>
+      <w:r>
+        <w:t>Add edge to graph -  graphid = graphid +edge[node1[-/=]node2]</w:t>
+      </w:r>
+    </w:p>
+    <w:p>
+      <w:r>
+        <w:t>Delete node/edge  ‘!-’ graph = graph !- node/edge</w:t>
       </w:r>
       <w:bookmarkStart w:id="0" w:name="_GoBack"/>
       <w:bookmarkEnd w:id="0"/>
     </w:p>
-    <w:p>
-      <w:pPr>
-        <w:pStyle w:val="ListParagraph"/>
-        <w:numPr>
-          <w:ilvl w:val="0"/>
-          <w:numId w:val="6"/>
-        </w:numPr>
-      </w:pPr>
-      <w:proofErr w:type="gramStart"/>
-      <w:r>
-        <w:t>u</w:t>
-      </w:r>
-      <w:proofErr w:type="gramEnd"/>
-      <w:r>
-        <w:t>/d</w:t>
-      </w:r>
-    </w:p>
-    <w:p>
-      <w:pPr>
-        <w:pStyle w:val="ListParagraph"/>
-        <w:numPr>
-          <w:ilvl w:val="0"/>
-          <w:numId w:val="6"/>
-        </w:numPr>
-      </w:pPr>
-      <w:proofErr w:type="gramStart"/>
-      <w:r>
-        <w:lastRenderedPageBreak/>
-        <w:t>graph</w:t>
-      </w:r>
-      <w:proofErr w:type="gramEnd"/>
-      <w:r>
-        <w:t xml:space="preserve"> id</w:t>
-      </w:r>
-    </w:p>
-    <w:p>
-      <w:pPr>
-        <w:pStyle w:val="ListParagraph"/>
-        <w:numPr>
-          <w:ilvl w:val="0"/>
-          <w:numId w:val="6"/>
-        </w:numPr>
-      </w:pPr>
-      <w:proofErr w:type="gramStart"/>
-      <w:r>
-        <w:t>associative</w:t>
-      </w:r>
-      <w:proofErr w:type="gramEnd"/>
-      <w:r>
-        <w:t xml:space="preserve"> array (user-specified)</w:t>
-      </w:r>
-    </w:p>
-    <w:p>
-      <w:pPr>
-        <w:pStyle w:val="ListParagraph"/>
-        <w:numPr>
-          <w:ilvl w:val="1"/>
-          <w:numId w:val="6"/>
-        </w:numPr>
-      </w:pPr>
-      <w:r>
-        <w:t xml:space="preserve">Ex. </w:t>
-      </w:r>
-      <w:proofErr w:type="gramStart"/>
-      <w:r>
-        <w:t>Property[</w:t>
-      </w:r>
-      <w:proofErr w:type="gramEnd"/>
-      <w:r>
-        <w:t>‘type’], Property[‘weight’]</w:t>
-      </w:r>
-    </w:p>
-    <w:p>
-      <w:pPr>
-        <w:pStyle w:val="ListParagraph"/>
-        <w:numPr>
-          <w:ilvl w:val="1"/>
-          <w:numId w:val="6"/>
-        </w:numPr>
-      </w:pPr>
-    </w:p>
-    <w:p>
-      <w:pPr>
-        <w:pStyle w:val="ListParagraph"/>
-      </w:pPr>
-    </w:p>
-    <w:p>
-      <w:pPr>
-        <w:pStyle w:val="ListParagraph"/>
-      </w:pPr>
-    </w:p>
-    <w:p/>
     <w:sectPr>
       <w:pgSz w:w="12240" w:h="15840"/>
       <w:pgMar w:top="1440" w:right="1800" w:bottom="1440" w:left="1800" w:header="720" w:footer="720" w:gutter="0"/>
@@ -809,6 +663,119 @@
     </w:lvl>
   </w:abstractNum>
   <w:abstractNum w:abstractNumId="1">
+    <w:nsid w:val="256F3B3D"/>
+    <w:multiLevelType w:val="hybridMultilevel"/>
+    <w:tmpl w:val="4EC42326"/>
+    <w:lvl w:ilvl="0" w:tplc="A320A408">
+      <w:start w:val="1"/>
+      <w:numFmt w:val="bullet"/>
+      <w:lvlText w:val=""/>
+      <w:lvlJc w:val="left"/>
+      <w:pPr>
+        <w:ind w:left="720" w:hanging="360"/>
+      </w:pPr>
+      <w:rPr>
+        <w:rFonts w:ascii="Symbol" w:eastAsiaTheme="minorEastAsia" w:hAnsi="Symbol" w:cstheme="minorBidi" w:hint="default"/>
+      </w:rPr>
+    </w:lvl>
+    <w:lvl w:ilvl="1" w:tplc="04090003" w:tentative="1">
+      <w:start w:val="1"/>
+      <w:numFmt w:val="bullet"/>
+      <w:lvlText w:val="o"/>
+      <w:lvlJc w:val="left"/>
+      <w:pPr>
+        <w:ind w:left="1440" w:hanging="360"/>
+      </w:pPr>
+      <w:rPr>
+        <w:rFonts w:ascii="Courier New" w:hAnsi="Courier New" w:hint="default"/>
+      </w:rPr>
+    </w:lvl>
+    <w:lvl w:ilvl="2" w:tplc="04090005" w:tentative="1">
+      <w:start w:val="1"/>
+      <w:numFmt w:val="bullet"/>
+      <w:lvlText w:val=""/>
+      <w:lvlJc w:val="left"/>
+      <w:pPr>
+        <w:ind w:left="2160" w:hanging="360"/>
+      </w:pPr>
+      <w:rPr>
+        <w:rFonts w:ascii="Wingdings" w:hAnsi="Wingdings" w:hint="default"/>
+      </w:rPr>
+    </w:lvl>
+    <w:lvl w:ilvl="3" w:tplc="04090001" w:tentative="1">
+      <w:start w:val="1"/>
+      <w:numFmt w:val="bullet"/>
+      <w:lvlText w:val=""/>
+      <w:lvlJc w:val="left"/>
+      <w:pPr>
+        <w:ind w:left="2880" w:hanging="360"/>
+      </w:pPr>
+      <w:rPr>
+        <w:rFonts w:ascii="Symbol" w:hAnsi="Symbol" w:hint="default"/>
+      </w:rPr>
+    </w:lvl>
+    <w:lvl w:ilvl="4" w:tplc="04090003" w:tentative="1">
+      <w:start w:val="1"/>
+      <w:numFmt w:val="bullet"/>
+      <w:lvlText w:val="o"/>
+      <w:lvlJc w:val="left"/>
+      <w:pPr>
+        <w:ind w:left="3600" w:hanging="360"/>
+      </w:pPr>
+      <w:rPr>
+        <w:rFonts w:ascii="Courier New" w:hAnsi="Courier New" w:hint="default"/>
+      </w:rPr>
+    </w:lvl>
+    <w:lvl w:ilvl="5" w:tplc="04090005" w:tentative="1">
+      <w:start w:val="1"/>
+      <w:numFmt w:val="bullet"/>
+      <w:lvlText w:val=""/>
+      <w:lvlJc w:val="left"/>
+      <w:pPr>
+        <w:ind w:left="4320" w:hanging="360"/>
+      </w:pPr>
+      <w:rPr>
+        <w:rFonts w:ascii="Wingdings" w:hAnsi="Wingdings" w:hint="default"/>
+      </w:rPr>
+    </w:lvl>
+    <w:lvl w:ilvl="6" w:tplc="04090001" w:tentative="1">
+      <w:start w:val="1"/>
+      <w:numFmt w:val="bullet"/>
+      <w:lvlText w:val=""/>
+      <w:lvlJc w:val="left"/>
+      <w:pPr>
+        <w:ind w:left="5040" w:hanging="360"/>
+      </w:pPr>
+      <w:rPr>
+        <w:rFonts w:ascii="Symbol" w:hAnsi="Symbol" w:hint="default"/>
+      </w:rPr>
+    </w:lvl>
+    <w:lvl w:ilvl="7" w:tplc="04090003" w:tentative="1">
+      <w:start w:val="1"/>
+      <w:numFmt w:val="bullet"/>
+      <w:lvlText w:val="o"/>
+      <w:lvlJc w:val="left"/>
+      <w:pPr>
+        <w:ind w:left="5760" w:hanging="360"/>
+      </w:pPr>
+      <w:rPr>
+        <w:rFonts w:ascii="Courier New" w:hAnsi="Courier New" w:hint="default"/>
+      </w:rPr>
+    </w:lvl>
+    <w:lvl w:ilvl="8" w:tplc="04090005" w:tentative="1">
+      <w:start w:val="1"/>
+      <w:numFmt w:val="bullet"/>
+      <w:lvlText w:val=""/>
+      <w:lvlJc w:val="left"/>
+      <w:pPr>
+        <w:ind w:left="6480" w:hanging="360"/>
+      </w:pPr>
+      <w:rPr>
+        <w:rFonts w:ascii="Wingdings" w:hAnsi="Wingdings" w:hint="default"/>
+      </w:rPr>
+    </w:lvl>
+  </w:abstractNum>
+  <w:abstractNum w:abstractNumId="2">
     <w:nsid w:val="31F54198"/>
     <w:multiLevelType w:val="hybridMultilevel"/>
     <w:tmpl w:val="2A96328E"/>
@@ -897,7 +864,7 @@
       </w:pPr>
     </w:lvl>
   </w:abstractNum>
-  <w:abstractNum w:abstractNumId="2">
+  <w:abstractNum w:abstractNumId="3">
     <w:nsid w:val="45BF7FAB"/>
     <w:multiLevelType w:val="hybridMultilevel"/>
     <w:tmpl w:val="E1669EC0"/>
@@ -1010,7 +977,7 @@
       </w:rPr>
     </w:lvl>
   </w:abstractNum>
-  <w:abstractNum w:abstractNumId="3">
+  <w:abstractNum w:abstractNumId="4">
     <w:nsid w:val="4EBC48CA"/>
     <w:multiLevelType w:val="hybridMultilevel"/>
     <w:tmpl w:val="D616C088"/>
@@ -1123,7 +1090,7 @@
       </w:rPr>
     </w:lvl>
   </w:abstractNum>
-  <w:abstractNum w:abstractNumId="4">
+  <w:abstractNum w:abstractNumId="5">
     <w:nsid w:val="5D6537E9"/>
     <w:multiLevelType w:val="hybridMultilevel"/>
     <w:tmpl w:val="5C325880"/>
@@ -1212,7 +1179,7 @@
       </w:pPr>
     </w:lvl>
   </w:abstractNum>
-  <w:abstractNum w:abstractNumId="5">
+  <w:abstractNum w:abstractNumId="6">
     <w:nsid w:val="6E27120F"/>
     <w:multiLevelType w:val="hybridMultilevel"/>
     <w:tmpl w:val="3BEAD9E0"/>
@@ -1305,19 +1272,22 @@
     <w:abstractNumId w:val="0"/>
   </w:num>
   <w:num w:numId="2">
+    <w:abstractNumId w:val="3"/>
+  </w:num>
+  <w:num w:numId="3">
     <w:abstractNumId w:val="2"/>
   </w:num>
-  <w:num w:numId="3">
-    <w:abstractNumId w:val="1"/>
-  </w:num>
   <w:num w:numId="4">
-    <w:abstractNumId w:val="3"/>
+    <w:abstractNumId w:val="4"/>
   </w:num>
   <w:num w:numId="5">
-    <w:abstractNumId w:val="4"/>
+    <w:abstractNumId w:val="5"/>
   </w:num>
   <w:num w:numId="6">
-    <w:abstractNumId w:val="5"/>
+    <w:abstractNumId w:val="6"/>
+  </w:num>
+  <w:num w:numId="7">
+    <w:abstractNumId w:val="1"/>
   </w:num>
 </w:numbering>
 </file>
@@ -1477,6 +1447,7 @@
   <w:style w:type="paragraph" w:default="1" w:styleId="Normal">
     <w:name w:val="Normal"/>
     <w:qFormat/>
+    <w:rsid w:val="00C25136"/>
   </w:style>
   <w:style w:type="character" w:default="1" w:styleId="DefaultParagraphFont">
     <w:name w:val="Default Paragraph Font"/>
@@ -1674,6 +1645,7 @@
   <w:style w:type="paragraph" w:default="1" w:styleId="Normal">
     <w:name w:val="Normal"/>
     <w:qFormat/>
+    <w:rsid w:val="00C25136"/>
   </w:style>
   <w:style w:type="character" w:default="1" w:styleId="DefaultParagraphFont">
     <w:name w:val="Default Paragraph Font"/>

</xml_diff>